<commit_message>
memperbaiki download lhp bab 2 dan 3
</commit_message>
<xml_diff>
--- a/assets/upload/lhp_bab12.docx
+++ b/assets/upload/lhp_bab12.docx
@@ -1,6 +1,6 @@
 
 <file path=word/document.xml><?xml version="1.0" encoding="utf-8"?>
-<w:document xmlns:wpc="http://schemas.microsoft.com/office/word/2010/wordprocessingCanvas" xmlns:cx="http://schemas.microsoft.com/office/drawing/2014/chartex" xmlns:cx1="http://schemas.microsoft.com/office/drawing/2015/9/8/chartex" xmlns:cx2="http://schemas.microsoft.com/office/drawing/2015/10/21/chartex" xmlns:cx3="http://schemas.microsoft.com/office/drawing/2016/5/9/chartex" xmlns:cx4="http://schemas.microsoft.com/office/drawing/2016/5/10/chartex" xmlns:cx5="http://schemas.microsoft.com/office/drawing/2016/5/11/chartex" xmlns:cx6="http://schemas.microsoft.com/office/drawing/2016/5/12/chartex" xmlns:cx7="http://schemas.microsoft.com/office/drawing/2016/5/13/chartex" xmlns:cx8="http://schemas.microsoft.com/office/drawing/2016/5/14/chartex" xmlns:mc="http://schemas.openxmlformats.org/markup-compatibility/2006" xmlns:aink="http://schemas.microsoft.com/office/drawing/2016/ink" xmlns:am3d="http://schemas.microsoft.com/office/drawing/2017/model3d" xmlns:o="urn:schemas-microsoft-com:office:office" xmlns:r="http://schemas.openxmlformats.org/officeDocument/2006/relationships" xmlns:m="http://schemas.openxmlformats.org/officeDocument/2006/math" xmlns:v="urn:schemas-microsoft-com:vml" xmlns:wp14="http://schemas.microsoft.com/office/word/2010/wordprocessingDrawing" xmlns:wp="http://schemas.openxmlformats.org/drawingml/2006/wordprocessingDrawing" xmlns:w10="urn:schemas-microsoft-com:office:word" xmlns:w="http://schemas.openxmlformats.org/wordprocessingml/2006/main" xmlns:w14="http://schemas.microsoft.com/office/word/2010/wordml" xmlns:w15="http://schemas.microsoft.com/office/word/2012/wordml" xmlns:w16cex="http://schemas.microsoft.com/office/word/2018/wordml/cex" xmlns:w16cid="http://schemas.microsoft.com/office/word/2016/wordml/cid" xmlns:w16="http://schemas.microsoft.com/office/word/2018/wordml" xmlns:w16se="http://schemas.microsoft.com/office/word/2015/wordml/symex" xmlns:wpg="http://schemas.microsoft.com/office/word/2010/wordprocessingGroup" xmlns:wpi="http://schemas.microsoft.com/office/word/2010/wordprocessingInk" xmlns:wne="http://schemas.microsoft.com/office/word/2006/wordml" xmlns:wps="http://schemas.microsoft.com/office/word/2010/wordprocessingShape" mc:Ignorable="w14 w15 w16se w16cid w16 w16cex wp14">
+<w:document xmlns:wpc="http://schemas.microsoft.com/office/word/2010/wordprocessingCanvas" xmlns:cx="http://schemas.microsoft.com/office/drawing/2014/chartex" xmlns:cx1="http://schemas.microsoft.com/office/drawing/2015/9/8/chartex" xmlns:cx2="http://schemas.microsoft.com/office/drawing/2015/10/21/chartex" xmlns:cx3="http://schemas.microsoft.com/office/drawing/2016/5/9/chartex" xmlns:cx4="http://schemas.microsoft.com/office/drawing/2016/5/10/chartex" xmlns:cx5="http://schemas.microsoft.com/office/drawing/2016/5/11/chartex" xmlns:cx6="http://schemas.microsoft.com/office/drawing/2016/5/12/chartex" xmlns:cx7="http://schemas.microsoft.com/office/drawing/2016/5/13/chartex" xmlns:cx8="http://schemas.microsoft.com/office/drawing/2016/5/14/chartex" xmlns:mc="http://schemas.openxmlformats.org/markup-compatibility/2006" xmlns:aink="http://schemas.microsoft.com/office/drawing/2016/ink" xmlns:am3d="http://schemas.microsoft.com/office/drawing/2017/model3d" xmlns:o="urn:schemas-microsoft-com:office:office" xmlns:oel="http://schemas.microsoft.com/office/2019/extlst" xmlns:r="http://schemas.openxmlformats.org/officeDocument/2006/relationships" xmlns:m="http://schemas.openxmlformats.org/officeDocument/2006/math" xmlns:v="urn:schemas-microsoft-com:vml" xmlns:wp14="http://schemas.microsoft.com/office/word/2010/wordprocessingDrawing" xmlns:wp="http://schemas.openxmlformats.org/drawingml/2006/wordprocessingDrawing" xmlns:w10="urn:schemas-microsoft-com:office:word" xmlns:w="http://schemas.openxmlformats.org/wordprocessingml/2006/main" xmlns:w14="http://schemas.microsoft.com/office/word/2010/wordml" xmlns:w15="http://schemas.microsoft.com/office/word/2012/wordml" xmlns:w16cex="http://schemas.microsoft.com/office/word/2018/wordml/cex" xmlns:w16cid="http://schemas.microsoft.com/office/word/2016/wordml/cid" xmlns:w16="http://schemas.microsoft.com/office/word/2018/wordml" xmlns:w16sdtdh="http://schemas.microsoft.com/office/word/2020/wordml/sdtdatahash" xmlns:w16se="http://schemas.microsoft.com/office/word/2015/wordml/symex" xmlns:wpg="http://schemas.microsoft.com/office/word/2010/wordprocessingGroup" xmlns:wpi="http://schemas.microsoft.com/office/word/2010/wordprocessingInk" xmlns:wne="http://schemas.microsoft.com/office/word/2006/wordml" xmlns:wps="http://schemas.microsoft.com/office/word/2010/wordprocessingShape" mc:Ignorable="w14 w15 w16se w16cid w16 w16cex w16sdtdh wp14">
   <w:body>
     <w:p>
       <w:pPr>
@@ -201,7 +201,6 @@
         </w:rPr>
         <w:t>${</w:t>
       </w:r>
-      <w:proofErr w:type="spellStart"/>
       <w:r>
         <w:rPr>
           <w:rFonts w:ascii="Arial Black" w:eastAsia="Arial Black" w:hAnsi="Arial Black" w:cs="Arial Black"/>
@@ -212,7 +211,6 @@
         </w:rPr>
         <w:t>pengadilan</w:t>
       </w:r>
-      <w:proofErr w:type="spellEnd"/>
       <w:r>
         <w:rPr>
           <w:rFonts w:ascii="Arial Black" w:eastAsia="Arial Black" w:hAnsi="Arial Black" w:cs="Arial Black"/>
@@ -361,29 +359,7 @@
           <w:highlight w:val="yellow"/>
           <w:lang w:val="en-US"/>
         </w:rPr>
-        <w:t xml:space="preserve">27 </w:t>
-      </w:r>
-      <w:proofErr w:type="spellStart"/>
-      <w:r>
-        <w:rPr>
-          <w:b/>
-          <w:sz w:val="28"/>
-          <w:szCs w:val="28"/>
-          <w:highlight w:val="yellow"/>
-          <w:lang w:val="en-US"/>
-        </w:rPr>
-        <w:t>Oktober</w:t>
-      </w:r>
-      <w:proofErr w:type="spellEnd"/>
-      <w:r>
-        <w:rPr>
-          <w:b/>
-          <w:sz w:val="28"/>
-          <w:szCs w:val="28"/>
-          <w:highlight w:val="yellow"/>
-          <w:lang w:val="en-US"/>
-        </w:rPr>
-        <w:t xml:space="preserve"> 2023</w:t>
+        <w:t>27 Oktober 2023</w:t>
       </w:r>
     </w:p>
     <w:p>
@@ -588,16 +564,7 @@
           <w:sz w:val="28"/>
           <w:szCs w:val="28"/>
         </w:rPr>
-        <w:t xml:space="preserve">TIM </w:t>
-      </w:r>
-      <w:r>
-        <w:rPr>
-          <w:rFonts w:ascii="Arial Black" w:eastAsia="Arial Black" w:hAnsi="Arial Black" w:cs="Arial Black"/>
-          <w:color w:val="000000"/>
-          <w:sz w:val="28"/>
-          <w:szCs w:val="28"/>
-        </w:rPr>
-        <w:t>PEMERIKSA</w:t>
+        <w:t>TIM PEMERIKSA</w:t>
       </w:r>
     </w:p>
     <w:p>
@@ -722,7 +689,6 @@
           <w:docPartUnique/>
         </w:docPartObj>
       </w:sdtPr>
-      <w:sdtEndPr/>
       <w:sdtContent>
         <w:p>
           <w:pPr>
@@ -878,10 +844,7 @@
             <w:fldChar w:fldCharType="begin"/>
           </w:r>
           <w:r>
-            <w:instrText xml:space="preserve"> PAGEREF _h</w:instrText>
-          </w:r>
-          <w:r>
-            <w:instrText xml:space="preserve">eading=h.paerucmfpvyu \h </w:instrText>
+            <w:instrText xml:space="preserve"> PAGEREF _heading=h.paerucmfpvyu \h </w:instrText>
           </w:r>
           <w:r>
             <w:fldChar w:fldCharType="separate"/>
@@ -1047,10 +1010,7 @@
           </w:pPr>
           <w:hyperlink w:anchor="_heading=h.kk542tju5hj8">
             <w:r>
-              <w:t>A. Manajemen Pe</w:t>
-            </w:r>
-            <w:r>
-              <w:t>radilan</w:t>
+              <w:t>A. Manajemen Peradilan</w:t>
             </w:r>
           </w:hyperlink>
           <w:r>
@@ -1294,10 +1254,7 @@
           </w:pPr>
           <w:hyperlink w:anchor="_heading=h.f6k4x2o70ssk">
             <w:r>
-              <w:t>A. Kesimp</w:t>
-            </w:r>
-            <w:r>
-              <w:t>ulan</w:t>
+              <w:t>A. Kesimpulan</w:t>
             </w:r>
           </w:hyperlink>
           <w:r>
@@ -1536,13 +1493,7 @@
         <w:rPr>
           <w:color w:val="000000"/>
         </w:rPr>
-        <w:t xml:space="preserve">Undang-Undang Nomor 14 Tahun 1985 tentang Mahkamah Agung sebagaimana telah diubah terakhir dengan </w:t>
-      </w:r>
-      <w:r>
-        <w:rPr>
-          <w:color w:val="000000"/>
-        </w:rPr>
-        <w:t>Undang-Undang Nomor 3 Tahun 2009;</w:t>
+        <w:t>Undang-Undang Nomor 14 Tahun 1985 tentang Mahkamah Agung sebagaimana telah diubah terakhir dengan Undang-Undang Nomor 3 Tahun 2009;</w:t>
       </w:r>
     </w:p>
     <w:p>
@@ -1600,7 +1551,20 @@
         <w:rPr>
           <w:color w:val="000000"/>
         </w:rPr>
-        <w:t>Undang-Undang Nomor 6 Tahun 2005 tentang Pengadilan Tinggi Agama Gorontalo;</w:t>
+        <w:t xml:space="preserve">Undang-Undang Nomor 6 Tahun 2005 tentang Pengadilan Tinggi Agama </w:t>
+      </w:r>
+      <w:r>
+        <w:rPr>
+          <w:color w:val="000000"/>
+          <w:lang w:val="en-US"/>
+        </w:rPr>
+        <w:t>Manado</w:t>
+      </w:r>
+      <w:r>
+        <w:rPr>
+          <w:color w:val="000000"/>
+        </w:rPr>
+        <w:t>;</w:t>
       </w:r>
     </w:p>
     <w:p>
@@ -1658,13 +1622,7 @@
         <w:rPr>
           <w:color w:val="000000"/>
         </w:rPr>
-        <w:t>Keputusan Ketua Mahkamah Agung Nomor KMA/080/SK/VIII/2006 Tentang Pedoman Pelaksanaan Pengawasan di L</w:t>
-      </w:r>
-      <w:r>
-        <w:rPr>
-          <w:color w:val="000000"/>
-        </w:rPr>
-        <w:t>ingkungan Lembaga Peradilan;</w:t>
+        <w:t>Keputusan Ketua Mahkamah Agung Nomor KMA/080/SK/VIII/2006 Tentang Pedoman Pelaksanaan Pengawasan di Lingkungan Lembaga Peradilan;</w:t>
       </w:r>
     </w:p>
     <w:p>
@@ -1743,10 +1701,7 @@
         <w:t>(HATIBINWASDA)</w:t>
       </w:r>
       <w:r>
-        <w:t xml:space="preserve"> </w:t>
-      </w:r>
-      <w:r>
-        <w:t xml:space="preserve">Pengadilan Tinggi Agama </w:t>
+        <w:t xml:space="preserve"> Pengadilan Tinggi Agama </w:t>
       </w:r>
       <w:r>
         <w:rPr>
@@ -1801,7 +1756,20 @@
         <w:rPr>
           <w:highlight w:val="yellow"/>
         </w:rPr>
-        <w:t>6 Oktober 2022</w:t>
+        <w:t xml:space="preserve">6 </w:t>
+      </w:r>
+      <w:r>
+        <w:rPr>
+          <w:highlight w:val="yellow"/>
+        </w:rPr>
+        <w:t xml:space="preserve">Oktober </w:t>
+      </w:r>
+      <w:r>
+        <w:rPr>
+          <w:highlight w:val="yellow"/>
+          <w:lang w:val="en-US"/>
+        </w:rPr>
+        <w:t>2023</w:t>
       </w:r>
       <w:r>
         <w:t>.</w:t>
@@ -3140,13 +3108,7 @@
         <w:rPr>
           <w:lang w:val="id-ID"/>
         </w:rPr>
-        <w:t xml:space="preserve">C. </w:t>
-      </w:r>
-      <w:r>
-        <w:rPr>
-          <w:lang w:val="id-ID"/>
-        </w:rPr>
-        <w:t>Maksud dan Tujuan Pengawasan</w:t>
+        <w:t>C. Maksud dan Tujuan Pengawasan</w:t>
       </w:r>
     </w:p>
     <w:p>
@@ -3175,13 +3137,7 @@
         <w:rPr>
           <w:color w:val="000000"/>
         </w:rPr>
-        <w:t xml:space="preserve">Untuk memantau pelaksanaan manajemen peradilan dalam hal program kerja, pengawasan dan pembinaan yang dilakukan oleh unsur pimpinan, kendala dan hambatan yang dihadapi dalam menerapkan manajemen peradilan dan bagaimana </w:t>
-      </w:r>
-      <w:r>
-        <w:rPr>
-          <w:color w:val="000000"/>
-        </w:rPr>
-        <w:t>pemanfaatan faktor-faktor pendukung disekitarnya;</w:t>
+        <w:t>Untuk memantau pelaksanaan manajemen peradilan dalam hal program kerja, pengawasan dan pembinaan yang dilakukan oleh unsur pimpinan, kendala dan hambatan yang dihadapi dalam menerapkan manajemen peradilan dan bagaimana pemanfaatan faktor-faktor pendukung disekitarnya;</w:t>
       </w:r>
     </w:p>
     <w:p>
@@ -3239,13 +3195,7 @@
         <w:rPr>
           <w:color w:val="000000"/>
         </w:rPr>
-        <w:t>Untuk memantau tertib pelaksa</w:t>
-      </w:r>
-      <w:r>
-        <w:rPr>
-          <w:color w:val="000000"/>
-        </w:rPr>
-        <w:t>naan administrasi perkara dalam hal prosedur penerimaan perkara, register perkara, keuangan perkara, laporan perkara dan pengarsipan perkara;</w:t>
+        <w:t>Untuk memantau tertib pelaksanaan administrasi perkara dalam hal prosedur penerimaan perkara, register perkara, keuangan perkara, laporan perkara dan pengarsipan perkara;</w:t>
       </w:r>
     </w:p>
     <w:p>
@@ -3274,13 +3224,7 @@
         <w:rPr>
           <w:color w:val="000000"/>
         </w:rPr>
-        <w:t>Untuk memantau tertib pelaksanaan administrasi persidangan mulai dari persiapan persidangan, pelaksanaan persidang</w:t>
-      </w:r>
-      <w:r>
-        <w:rPr>
-          <w:color w:val="000000"/>
-        </w:rPr>
-        <w:t>an, putusan dan minutasi;</w:t>
+        <w:t>Untuk memantau tertib pelaksanaan administrasi persidangan mulai dari persiapan persidangan, pelaksanaan persidangan, putusan dan minutasi;</w:t>
       </w:r>
     </w:p>
     <w:p>
@@ -3312,13 +3256,7 @@
         <w:rPr>
           <w:color w:val="000000"/>
         </w:rPr>
-        <w:t>Untuk memantau pelaksanaan administrasi umum pada unit kesekretariatan tentang pelaksanaan administrasi kepegawaian, administrasi dan tata kelola keuangan DIPA, pengelolaan pengadaan barang dan jasa, pengelolaan pada unit UAKPA da</w:t>
-      </w:r>
-      <w:r>
-        <w:rPr>
-          <w:color w:val="000000"/>
-        </w:rPr>
-        <w:t>n UAKPB, tata persuratan serta tata kelola perpustakaan;</w:t>
+        <w:t>Untuk memantau pelaksanaan administrasi umum pada unit kesekretariatan tentang pelaksanaan administrasi kepegawaian, administrasi dan tata kelola keuangan DIPA, pengelolaan pengadaan barang dan jasa, pengelolaan pada unit UAKPA dan UAKPB, tata persuratan serta tata kelola perpustakaan;</w:t>
       </w:r>
     </w:p>
     <w:p>
@@ -3450,10 +3388,26 @@
         <w:rPr>
           <w:highlight w:val="yellow"/>
         </w:rPr>
-        <w:t>6 Oktober 2022</w:t>
-      </w:r>
-      <w:r>
-        <w:t xml:space="preserve">,  jangka waktu pelaksanaan pemeriksaan selama 3 (tiga) hari, yakni tanggal 11 s.d 13 Mei 2022 dengan susunan tim pemeriksa sebagai berikut </w:t>
+        <w:t>6 Oktober 202</w:t>
+      </w:r>
+      <w:r>
+        <w:rPr>
+          <w:highlight w:val="yellow"/>
+          <w:lang w:val="en-US"/>
+        </w:rPr>
+        <w:t>3</w:t>
+      </w:r>
+      <w:r>
+        <w:t xml:space="preserve">,  jangka waktu pelaksanaan pemeriksaan selama 3 (tiga) hari, yakni tanggal </w:t>
+      </w:r>
+      <w:r>
+        <w:rPr>
+          <w:highlight w:val="yellow"/>
+        </w:rPr>
+        <w:t>11 s.d 13 Mei 2022</w:t>
+      </w:r>
+      <w:r>
+        <w:t xml:space="preserve"> dengan susunan tim pemeriksa sebagai berikut </w:t>
       </w:r>
       <w:bookmarkStart w:id="11" w:name="_heading=h.4d34og8" w:colFirst="0" w:colLast="0"/>
       <w:bookmarkStart w:id="12" w:name="_heading=h.6r8jyxbwum7z" w:colFirst="0" w:colLast="0"/>
@@ -3494,95 +3448,7 @@
           <w:iCs/>
           <w:lang w:val="en-US"/>
         </w:rPr>
-        <w:t>(</w:t>
-      </w:r>
-      <w:proofErr w:type="spellStart"/>
-      <w:r>
-        <w:rPr>
-          <w:b/>
-          <w:bCs/>
-          <w:i/>
-          <w:iCs/>
-          <w:lang w:val="en-US"/>
-        </w:rPr>
-        <w:t>diisi</w:t>
-      </w:r>
-      <w:proofErr w:type="spellEnd"/>
-      <w:r>
-        <w:rPr>
-          <w:b/>
-          <w:bCs/>
-          <w:i/>
-          <w:iCs/>
-          <w:lang w:val="en-US"/>
-        </w:rPr>
-        <w:t xml:space="preserve"> </w:t>
-      </w:r>
-      <w:proofErr w:type="spellStart"/>
-      <w:r>
-        <w:rPr>
-          <w:b/>
-          <w:bCs/>
-          <w:i/>
-          <w:iCs/>
-          <w:lang w:val="en-US"/>
-        </w:rPr>
-        <w:t>sesuai</w:t>
-      </w:r>
-      <w:proofErr w:type="spellEnd"/>
-      <w:r>
-        <w:rPr>
-          <w:b/>
-          <w:bCs/>
-          <w:i/>
-          <w:iCs/>
-          <w:lang w:val="en-US"/>
-        </w:rPr>
-        <w:t xml:space="preserve"> </w:t>
-      </w:r>
-      <w:proofErr w:type="spellStart"/>
-      <w:r>
-        <w:rPr>
-          <w:b/>
-          <w:bCs/>
-          <w:i/>
-          <w:iCs/>
-          <w:lang w:val="en-US"/>
-        </w:rPr>
-        <w:t>nama-nama</w:t>
-      </w:r>
-      <w:proofErr w:type="spellEnd"/>
-      <w:r>
-        <w:rPr>
-          <w:b/>
-          <w:bCs/>
-          <w:i/>
-          <w:iCs/>
-          <w:lang w:val="en-US"/>
-        </w:rPr>
-        <w:t xml:space="preserve"> yang </w:t>
-      </w:r>
-      <w:proofErr w:type="spellStart"/>
-      <w:r>
-        <w:rPr>
-          <w:b/>
-          <w:bCs/>
-          <w:i/>
-          <w:iCs/>
-          <w:lang w:val="en-US"/>
-        </w:rPr>
-        <w:t>ada</w:t>
-      </w:r>
-      <w:proofErr w:type="spellEnd"/>
-      <w:r>
-        <w:rPr>
-          <w:b/>
-          <w:bCs/>
-          <w:i/>
-          <w:iCs/>
-          <w:lang w:val="en-US"/>
-        </w:rPr>
-        <w:t xml:space="preserve"> di BAB II)</w:t>
+        <w:t>(diisi sesuai nama-nama yang ada di BAB II)</w:t>
       </w:r>
     </w:p>
     <w:p>
@@ -3833,137 +3699,41 @@
           <w:highlight w:val="yellow"/>
           <w:lang w:val="en-US"/>
         </w:rPr>
-        <w:t>(</w:t>
-      </w:r>
-      <w:proofErr w:type="spellStart"/>
+        <w:t>(silahkan isi kesimpulan)</w:t>
+      </w:r>
+    </w:p>
+    <w:p>
+      <w:pPr>
+        <w:pStyle w:val="Heading2"/>
+        <w:ind w:left="0" w:hanging="2"/>
+        <w:jc w:val="both"/>
+        <w:rPr>
+          <w:lang w:val="id-ID"/>
+        </w:rPr>
+      </w:pPr>
+      <w:bookmarkStart w:id="22" w:name="_heading=h.15lqaiu3buus" w:colFirst="0" w:colLast="0"/>
+      <w:bookmarkEnd w:id="22"/>
+      <w:r>
+        <w:rPr>
+          <w:lang w:val="id-ID"/>
+        </w:rPr>
+        <w:t>B. Rekomendasi</w:t>
+      </w:r>
+    </w:p>
+    <w:p>
+      <w:pPr>
+        <w:ind w:leftChars="0" w:left="0" w:firstLineChars="0" w:firstLine="0"/>
+        <w:jc w:val="both"/>
+        <w:rPr>
+          <w:lang w:val="en-US"/>
+        </w:rPr>
+      </w:pPr>
       <w:r>
         <w:rPr>
           <w:highlight w:val="yellow"/>
           <w:lang w:val="en-US"/>
         </w:rPr>
-        <w:t>silahkan</w:t>
-      </w:r>
-      <w:proofErr w:type="spellEnd"/>
-      <w:r>
-        <w:rPr>
-          <w:highlight w:val="yellow"/>
-          <w:lang w:val="en-US"/>
-        </w:rPr>
-        <w:t xml:space="preserve"> </w:t>
-      </w:r>
-      <w:proofErr w:type="spellStart"/>
-      <w:r>
-        <w:rPr>
-          <w:highlight w:val="yellow"/>
-          <w:lang w:val="en-US"/>
-        </w:rPr>
-        <w:t>isi</w:t>
-      </w:r>
-      <w:proofErr w:type="spellEnd"/>
-      <w:r>
-        <w:rPr>
-          <w:highlight w:val="yellow"/>
-          <w:lang w:val="en-US"/>
-        </w:rPr>
-        <w:t xml:space="preserve"> </w:t>
-      </w:r>
-      <w:proofErr w:type="spellStart"/>
-      <w:r>
-        <w:rPr>
-          <w:highlight w:val="yellow"/>
-          <w:lang w:val="en-US"/>
-        </w:rPr>
-        <w:t>kesimpulan</w:t>
-      </w:r>
-      <w:proofErr w:type="spellEnd"/>
-      <w:r>
-        <w:rPr>
-          <w:highlight w:val="yellow"/>
-          <w:lang w:val="en-US"/>
-        </w:rPr>
-        <w:t>)</w:t>
-      </w:r>
-    </w:p>
-    <w:p>
-      <w:pPr>
-        <w:pStyle w:val="Heading2"/>
-        <w:ind w:left="0" w:hanging="2"/>
-        <w:jc w:val="both"/>
-        <w:rPr>
-          <w:lang w:val="id-ID"/>
-        </w:rPr>
-      </w:pPr>
-      <w:bookmarkStart w:id="22" w:name="_heading=h.15lqaiu3buus" w:colFirst="0" w:colLast="0"/>
-      <w:bookmarkEnd w:id="22"/>
-      <w:r>
-        <w:rPr>
-          <w:lang w:val="id-ID"/>
-        </w:rPr>
-        <w:t>B. Rekomendasi</w:t>
-      </w:r>
-    </w:p>
-    <w:p>
-      <w:pPr>
-        <w:ind w:leftChars="0" w:left="0" w:firstLineChars="0" w:firstLine="0"/>
-        <w:jc w:val="both"/>
-        <w:rPr>
-          <w:lang w:val="en-US"/>
-        </w:rPr>
-      </w:pPr>
-      <w:r>
-        <w:rPr>
-          <w:highlight w:val="yellow"/>
-          <w:lang w:val="en-US"/>
-        </w:rPr>
-        <w:t>(</w:t>
-      </w:r>
-      <w:proofErr w:type="spellStart"/>
-      <w:r>
-        <w:rPr>
-          <w:highlight w:val="yellow"/>
-          <w:lang w:val="en-US"/>
-        </w:rPr>
-        <w:t>silahkan</w:t>
-      </w:r>
-      <w:proofErr w:type="spellEnd"/>
-      <w:r>
-        <w:rPr>
-          <w:highlight w:val="yellow"/>
-          <w:lang w:val="en-US"/>
-        </w:rPr>
-        <w:t xml:space="preserve"> </w:t>
-      </w:r>
-      <w:proofErr w:type="spellStart"/>
-      <w:r>
-        <w:rPr>
-          <w:highlight w:val="yellow"/>
-          <w:lang w:val="en-US"/>
-        </w:rPr>
-        <w:t>isi</w:t>
-      </w:r>
-      <w:proofErr w:type="spellEnd"/>
-      <w:r>
-        <w:rPr>
-          <w:highlight w:val="yellow"/>
-          <w:lang w:val="en-US"/>
-        </w:rPr>
-        <w:t xml:space="preserve"> </w:t>
-      </w:r>
-      <w:proofErr w:type="spellStart"/>
-      <w:r>
-        <w:rPr>
-          <w:highlight w:val="yellow"/>
-          <w:lang w:val="en-US"/>
-        </w:rPr>
-        <w:t>rekomendasi</w:t>
-      </w:r>
-      <w:proofErr w:type="spellEnd"/>
-      <w:r>
-        <w:rPr>
-          <w:highlight w:val="yellow"/>
-          <w:lang w:val="en-US"/>
-        </w:rPr>
-        <w:t>)</w:t>
+        <w:t>(silahkan isi rekomendasi)</w:t>
       </w:r>
     </w:p>
     <w:p>
@@ -3988,6 +3758,9 @@
         </w:tabs>
         <w:ind w:left="0" w:hanging="2"/>
         <w:jc w:val="right"/>
+        <w:rPr>
+          <w:lang w:val="en-US"/>
+        </w:rPr>
       </w:pPr>
       <w:r>
         <w:tab/>
@@ -3995,14 +3768,12 @@
       <w:r>
         <w:t>${</w:t>
       </w:r>
-      <w:proofErr w:type="spellStart"/>
       <w:r>
         <w:rPr>
           <w:lang w:val="en-US"/>
         </w:rPr>
         <w:t>kota</w:t>
       </w:r>
-      <w:proofErr w:type="spellEnd"/>
       <w:r>
         <w:t>}</w:t>
       </w:r>
@@ -4013,7 +3784,20 @@
         <w:rPr>
           <w:highlight w:val="yellow"/>
         </w:rPr>
-        <w:t>13 Oktober 2022</w:t>
+        <w:t>13 Oktober 2</w:t>
+      </w:r>
+      <w:r>
+        <w:rPr>
+          <w:highlight w:val="yellow"/>
+        </w:rPr>
+        <w:t>02</w:t>
+      </w:r>
+      <w:r>
+        <w:rPr>
+          <w:highlight w:val="yellow"/>
+          <w:lang w:val="en-US"/>
+        </w:rPr>
+        <w:t>3</w:t>
       </w:r>
     </w:p>
     <w:p>
@@ -4403,7 +4187,7 @@
 </file>
 
 <file path=word/endnotes.xml><?xml version="1.0" encoding="utf-8"?>
-<w:endnotes xmlns:wpc="http://schemas.microsoft.com/office/word/2010/wordprocessingCanvas" xmlns:cx="http://schemas.microsoft.com/office/drawing/2014/chartex" xmlns:cx1="http://schemas.microsoft.com/office/drawing/2015/9/8/chartex" xmlns:cx2="http://schemas.microsoft.com/office/drawing/2015/10/21/chartex" xmlns:cx3="http://schemas.microsoft.com/office/drawing/2016/5/9/chartex" xmlns:cx4="http://schemas.microsoft.com/office/drawing/2016/5/10/chartex" xmlns:cx5="http://schemas.microsoft.com/office/drawing/2016/5/11/chartex" xmlns:cx6="http://schemas.microsoft.com/office/drawing/2016/5/12/chartex" xmlns:cx7="http://schemas.microsoft.com/office/drawing/2016/5/13/chartex" xmlns:cx8="http://schemas.microsoft.com/office/drawing/2016/5/14/chartex" xmlns:mc="http://schemas.openxmlformats.org/markup-compatibility/2006" xmlns:aink="http://schemas.microsoft.com/office/drawing/2016/ink" xmlns:am3d="http://schemas.microsoft.com/office/drawing/2017/model3d" xmlns:o="urn:schemas-microsoft-com:office:office" xmlns:r="http://schemas.openxmlformats.org/officeDocument/2006/relationships" xmlns:m="http://schemas.openxmlformats.org/officeDocument/2006/math" xmlns:v="urn:schemas-microsoft-com:vml" xmlns:wp14="http://schemas.microsoft.com/office/word/2010/wordprocessingDrawing" xmlns:wp="http://schemas.openxmlformats.org/drawingml/2006/wordprocessingDrawing" xmlns:w10="urn:schemas-microsoft-com:office:word" xmlns:w="http://schemas.openxmlformats.org/wordprocessingml/2006/main" xmlns:w14="http://schemas.microsoft.com/office/word/2010/wordml" xmlns:w15="http://schemas.microsoft.com/office/word/2012/wordml" xmlns:w16cex="http://schemas.microsoft.com/office/word/2018/wordml/cex" xmlns:w16cid="http://schemas.microsoft.com/office/word/2016/wordml/cid" xmlns:w16="http://schemas.microsoft.com/office/word/2018/wordml" xmlns:w16se="http://schemas.microsoft.com/office/word/2015/wordml/symex" xmlns:wpg="http://schemas.microsoft.com/office/word/2010/wordprocessingGroup" xmlns:wpi="http://schemas.microsoft.com/office/word/2010/wordprocessingInk" xmlns:wne="http://schemas.microsoft.com/office/word/2006/wordml" xmlns:wps="http://schemas.microsoft.com/office/word/2010/wordprocessingShape" mc:Ignorable="w14 w15 w16se w16cid w16 w16cex wp14">
+<w:endnotes xmlns:wpc="http://schemas.microsoft.com/office/word/2010/wordprocessingCanvas" xmlns:cx="http://schemas.microsoft.com/office/drawing/2014/chartex" xmlns:cx1="http://schemas.microsoft.com/office/drawing/2015/9/8/chartex" xmlns:cx2="http://schemas.microsoft.com/office/drawing/2015/10/21/chartex" xmlns:cx3="http://schemas.microsoft.com/office/drawing/2016/5/9/chartex" xmlns:cx4="http://schemas.microsoft.com/office/drawing/2016/5/10/chartex" xmlns:cx5="http://schemas.microsoft.com/office/drawing/2016/5/11/chartex" xmlns:cx6="http://schemas.microsoft.com/office/drawing/2016/5/12/chartex" xmlns:cx7="http://schemas.microsoft.com/office/drawing/2016/5/13/chartex" xmlns:cx8="http://schemas.microsoft.com/office/drawing/2016/5/14/chartex" xmlns:mc="http://schemas.openxmlformats.org/markup-compatibility/2006" xmlns:aink="http://schemas.microsoft.com/office/drawing/2016/ink" xmlns:am3d="http://schemas.microsoft.com/office/drawing/2017/model3d" xmlns:o="urn:schemas-microsoft-com:office:office" xmlns:oel="http://schemas.microsoft.com/office/2019/extlst" xmlns:r="http://schemas.openxmlformats.org/officeDocument/2006/relationships" xmlns:m="http://schemas.openxmlformats.org/officeDocument/2006/math" xmlns:v="urn:schemas-microsoft-com:vml" xmlns:wp14="http://schemas.microsoft.com/office/word/2010/wordprocessingDrawing" xmlns:wp="http://schemas.openxmlformats.org/drawingml/2006/wordprocessingDrawing" xmlns:w10="urn:schemas-microsoft-com:office:word" xmlns:w="http://schemas.openxmlformats.org/wordprocessingml/2006/main" xmlns:w14="http://schemas.microsoft.com/office/word/2010/wordml" xmlns:w15="http://schemas.microsoft.com/office/word/2012/wordml" xmlns:w16cex="http://schemas.microsoft.com/office/word/2018/wordml/cex" xmlns:w16cid="http://schemas.microsoft.com/office/word/2016/wordml/cid" xmlns:w16="http://schemas.microsoft.com/office/word/2018/wordml" xmlns:w16sdtdh="http://schemas.microsoft.com/office/word/2020/wordml/sdtdatahash" xmlns:w16se="http://schemas.microsoft.com/office/word/2015/wordml/symex" xmlns:wpg="http://schemas.microsoft.com/office/word/2010/wordprocessingGroup" xmlns:wpi="http://schemas.microsoft.com/office/word/2010/wordprocessingInk" xmlns:wne="http://schemas.microsoft.com/office/word/2006/wordml" xmlns:wps="http://schemas.microsoft.com/office/word/2010/wordprocessingShape" mc:Ignorable="w14 w15 w16se w16cid w16 w16cex w16sdtdh wp14">
   <w:endnote w:type="separator" w:id="-1">
     <w:p>
       <w:pPr>
@@ -4430,7 +4214,7 @@
 </file>
 
 <file path=word/footer1.xml><?xml version="1.0" encoding="utf-8"?>
-<w:ftr xmlns:wpc="http://schemas.microsoft.com/office/word/2010/wordprocessingCanvas" xmlns:cx="http://schemas.microsoft.com/office/drawing/2014/chartex" xmlns:cx1="http://schemas.microsoft.com/office/drawing/2015/9/8/chartex" xmlns:cx2="http://schemas.microsoft.com/office/drawing/2015/10/21/chartex" xmlns:cx3="http://schemas.microsoft.com/office/drawing/2016/5/9/chartex" xmlns:cx4="http://schemas.microsoft.com/office/drawing/2016/5/10/chartex" xmlns:cx5="http://schemas.microsoft.com/office/drawing/2016/5/11/chartex" xmlns:cx6="http://schemas.microsoft.com/office/drawing/2016/5/12/chartex" xmlns:cx7="http://schemas.microsoft.com/office/drawing/2016/5/13/chartex" xmlns:cx8="http://schemas.microsoft.com/office/drawing/2016/5/14/chartex" xmlns:mc="http://schemas.openxmlformats.org/markup-compatibility/2006" xmlns:aink="http://schemas.microsoft.com/office/drawing/2016/ink" xmlns:am3d="http://schemas.microsoft.com/office/drawing/2017/model3d" xmlns:o="urn:schemas-microsoft-com:office:office" xmlns:r="http://schemas.openxmlformats.org/officeDocument/2006/relationships" xmlns:m="http://schemas.openxmlformats.org/officeDocument/2006/math" xmlns:v="urn:schemas-microsoft-com:vml" xmlns:wp14="http://schemas.microsoft.com/office/word/2010/wordprocessingDrawing" xmlns:wp="http://schemas.openxmlformats.org/drawingml/2006/wordprocessingDrawing" xmlns:w10="urn:schemas-microsoft-com:office:word" xmlns:w="http://schemas.openxmlformats.org/wordprocessingml/2006/main" xmlns:w14="http://schemas.microsoft.com/office/word/2010/wordml" xmlns:w15="http://schemas.microsoft.com/office/word/2012/wordml" xmlns:w16cex="http://schemas.microsoft.com/office/word/2018/wordml/cex" xmlns:w16cid="http://schemas.microsoft.com/office/word/2016/wordml/cid" xmlns:w16="http://schemas.microsoft.com/office/word/2018/wordml" xmlns:w16se="http://schemas.microsoft.com/office/word/2015/wordml/symex" xmlns:wpg="http://schemas.microsoft.com/office/word/2010/wordprocessingGroup" xmlns:wpi="http://schemas.microsoft.com/office/word/2010/wordprocessingInk" xmlns:wne="http://schemas.microsoft.com/office/word/2006/wordml" xmlns:wps="http://schemas.microsoft.com/office/word/2010/wordprocessingShape" mc:Ignorable="w14 w15 w16se w16cid w16 w16cex wp14">
+<w:ftr xmlns:wpc="http://schemas.microsoft.com/office/word/2010/wordprocessingCanvas" xmlns:cx="http://schemas.microsoft.com/office/drawing/2014/chartex" xmlns:cx1="http://schemas.microsoft.com/office/drawing/2015/9/8/chartex" xmlns:cx2="http://schemas.microsoft.com/office/drawing/2015/10/21/chartex" xmlns:cx3="http://schemas.microsoft.com/office/drawing/2016/5/9/chartex" xmlns:cx4="http://schemas.microsoft.com/office/drawing/2016/5/10/chartex" xmlns:cx5="http://schemas.microsoft.com/office/drawing/2016/5/11/chartex" xmlns:cx6="http://schemas.microsoft.com/office/drawing/2016/5/12/chartex" xmlns:cx7="http://schemas.microsoft.com/office/drawing/2016/5/13/chartex" xmlns:cx8="http://schemas.microsoft.com/office/drawing/2016/5/14/chartex" xmlns:mc="http://schemas.openxmlformats.org/markup-compatibility/2006" xmlns:aink="http://schemas.microsoft.com/office/drawing/2016/ink" xmlns:am3d="http://schemas.microsoft.com/office/drawing/2017/model3d" xmlns:o="urn:schemas-microsoft-com:office:office" xmlns:oel="http://schemas.microsoft.com/office/2019/extlst" xmlns:r="http://schemas.openxmlformats.org/officeDocument/2006/relationships" xmlns:m="http://schemas.openxmlformats.org/officeDocument/2006/math" xmlns:v="urn:schemas-microsoft-com:vml" xmlns:wp14="http://schemas.microsoft.com/office/word/2010/wordprocessingDrawing" xmlns:wp="http://schemas.openxmlformats.org/drawingml/2006/wordprocessingDrawing" xmlns:w10="urn:schemas-microsoft-com:office:word" xmlns:w="http://schemas.openxmlformats.org/wordprocessingml/2006/main" xmlns:w14="http://schemas.microsoft.com/office/word/2010/wordml" xmlns:w15="http://schemas.microsoft.com/office/word/2012/wordml" xmlns:w16cex="http://schemas.microsoft.com/office/word/2018/wordml/cex" xmlns:w16cid="http://schemas.microsoft.com/office/word/2016/wordml/cid" xmlns:w16="http://schemas.microsoft.com/office/word/2018/wordml" xmlns:w16sdtdh="http://schemas.microsoft.com/office/word/2020/wordml/sdtdatahash" xmlns:w16se="http://schemas.microsoft.com/office/word/2015/wordml/symex" xmlns:wpg="http://schemas.microsoft.com/office/word/2010/wordprocessingGroup" xmlns:wpi="http://schemas.microsoft.com/office/word/2010/wordprocessingInk" xmlns:wne="http://schemas.microsoft.com/office/word/2006/wordml" xmlns:wps="http://schemas.microsoft.com/office/word/2010/wordprocessingShape" mc:Ignorable="w14 w15 w16se w16cid w16 w16cex w16sdtdh wp14">
   <w:p>
     <w:pPr>
       <w:pStyle w:val="Footer"/>
@@ -4441,7 +4225,7 @@
 </file>
 
 <file path=word/footer2.xml><?xml version="1.0" encoding="utf-8"?>
-<w:ftr xmlns:wpc="http://schemas.microsoft.com/office/word/2010/wordprocessingCanvas" xmlns:cx="http://schemas.microsoft.com/office/drawing/2014/chartex" xmlns:cx1="http://schemas.microsoft.com/office/drawing/2015/9/8/chartex" xmlns:cx2="http://schemas.microsoft.com/office/drawing/2015/10/21/chartex" xmlns:cx3="http://schemas.microsoft.com/office/drawing/2016/5/9/chartex" xmlns:cx4="http://schemas.microsoft.com/office/drawing/2016/5/10/chartex" xmlns:cx5="http://schemas.microsoft.com/office/drawing/2016/5/11/chartex" xmlns:cx6="http://schemas.microsoft.com/office/drawing/2016/5/12/chartex" xmlns:cx7="http://schemas.microsoft.com/office/drawing/2016/5/13/chartex" xmlns:cx8="http://schemas.microsoft.com/office/drawing/2016/5/14/chartex" xmlns:mc="http://schemas.openxmlformats.org/markup-compatibility/2006" xmlns:aink="http://schemas.microsoft.com/office/drawing/2016/ink" xmlns:am3d="http://schemas.microsoft.com/office/drawing/2017/model3d" xmlns:o="urn:schemas-microsoft-com:office:office" xmlns:r="http://schemas.openxmlformats.org/officeDocument/2006/relationships" xmlns:m="http://schemas.openxmlformats.org/officeDocument/2006/math" xmlns:v="urn:schemas-microsoft-com:vml" xmlns:wp14="http://schemas.microsoft.com/office/word/2010/wordprocessingDrawing" xmlns:wp="http://schemas.openxmlformats.org/drawingml/2006/wordprocessingDrawing" xmlns:w10="urn:schemas-microsoft-com:office:word" xmlns:w="http://schemas.openxmlformats.org/wordprocessingml/2006/main" xmlns:w14="http://schemas.microsoft.com/office/word/2010/wordml" xmlns:w15="http://schemas.microsoft.com/office/word/2012/wordml" xmlns:w16cex="http://schemas.microsoft.com/office/word/2018/wordml/cex" xmlns:w16cid="http://schemas.microsoft.com/office/word/2016/wordml/cid" xmlns:w16="http://schemas.microsoft.com/office/word/2018/wordml" xmlns:w16se="http://schemas.microsoft.com/office/word/2015/wordml/symex" xmlns:wpg="http://schemas.microsoft.com/office/word/2010/wordprocessingGroup" xmlns:wpi="http://schemas.microsoft.com/office/word/2010/wordprocessingInk" xmlns:wne="http://schemas.microsoft.com/office/word/2006/wordml" xmlns:wps="http://schemas.microsoft.com/office/word/2010/wordprocessingShape" mc:Ignorable="w14 w15 w16se w16cid w16 w16cex wp14">
+<w:ftr xmlns:wpc="http://schemas.microsoft.com/office/word/2010/wordprocessingCanvas" xmlns:cx="http://schemas.microsoft.com/office/drawing/2014/chartex" xmlns:cx1="http://schemas.microsoft.com/office/drawing/2015/9/8/chartex" xmlns:cx2="http://schemas.microsoft.com/office/drawing/2015/10/21/chartex" xmlns:cx3="http://schemas.microsoft.com/office/drawing/2016/5/9/chartex" xmlns:cx4="http://schemas.microsoft.com/office/drawing/2016/5/10/chartex" xmlns:cx5="http://schemas.microsoft.com/office/drawing/2016/5/11/chartex" xmlns:cx6="http://schemas.microsoft.com/office/drawing/2016/5/12/chartex" xmlns:cx7="http://schemas.microsoft.com/office/drawing/2016/5/13/chartex" xmlns:cx8="http://schemas.microsoft.com/office/drawing/2016/5/14/chartex" xmlns:mc="http://schemas.openxmlformats.org/markup-compatibility/2006" xmlns:aink="http://schemas.microsoft.com/office/drawing/2016/ink" xmlns:am3d="http://schemas.microsoft.com/office/drawing/2017/model3d" xmlns:o="urn:schemas-microsoft-com:office:office" xmlns:oel="http://schemas.microsoft.com/office/2019/extlst" xmlns:r="http://schemas.openxmlformats.org/officeDocument/2006/relationships" xmlns:m="http://schemas.openxmlformats.org/officeDocument/2006/math" xmlns:v="urn:schemas-microsoft-com:vml" xmlns:wp14="http://schemas.microsoft.com/office/word/2010/wordprocessingDrawing" xmlns:wp="http://schemas.openxmlformats.org/drawingml/2006/wordprocessingDrawing" xmlns:w10="urn:schemas-microsoft-com:office:word" xmlns:w="http://schemas.openxmlformats.org/wordprocessingml/2006/main" xmlns:w14="http://schemas.microsoft.com/office/word/2010/wordml" xmlns:w15="http://schemas.microsoft.com/office/word/2012/wordml" xmlns:w16cex="http://schemas.microsoft.com/office/word/2018/wordml/cex" xmlns:w16cid="http://schemas.microsoft.com/office/word/2016/wordml/cid" xmlns:w16="http://schemas.microsoft.com/office/word/2018/wordml" xmlns:w16sdtdh="http://schemas.microsoft.com/office/word/2020/wordml/sdtdatahash" xmlns:w16se="http://schemas.microsoft.com/office/word/2015/wordml/symex" xmlns:wpg="http://schemas.microsoft.com/office/word/2010/wordprocessingGroup" xmlns:wpi="http://schemas.microsoft.com/office/word/2010/wordprocessingInk" xmlns:wne="http://schemas.microsoft.com/office/word/2006/wordml" xmlns:wps="http://schemas.microsoft.com/office/word/2010/wordprocessingShape" mc:Ignorable="w14 w15 w16se w16cid w16 w16cex w16sdtdh wp14">
   <w:p>
     <w:pPr>
       <w:pBdr>
@@ -4524,22 +4308,13 @@
         <w:color w:val="000000"/>
         <w:lang w:val="en-US"/>
       </w:rPr>
-      <w:t xml:space="preserve"> ${</w:t>
+      <w:t xml:space="preserve"> ${periode} T</w:t>
     </w:r>
     <w:r>
       <w:rPr>
         <w:rFonts w:ascii="BrowalliaUPC" w:eastAsia="BrowalliaUPC" w:hAnsi="BrowalliaUPC" w:cs="BrowalliaUPC"/>
         <w:i/>
         <w:color w:val="000000"/>
-        <w:lang w:val="en-US"/>
-      </w:rPr>
-      <w:t>periode} T</w:t>
-    </w:r>
-    <w:r>
-      <w:rPr>
-        <w:rFonts w:ascii="BrowalliaUPC" w:eastAsia="BrowalliaUPC" w:hAnsi="BrowalliaUPC" w:cs="BrowalliaUPC"/>
-        <w:i/>
-        <w:color w:val="000000"/>
       </w:rPr>
       <w:t>ahun 202</w:t>
     </w:r>
@@ -4547,8 +4322,16 @@
       <w:rPr>
         <w:rFonts w:ascii="BrowalliaUPC" w:eastAsia="BrowalliaUPC" w:hAnsi="BrowalliaUPC" w:cs="BrowalliaUPC"/>
         <w:i/>
-      </w:rPr>
-      <w:t xml:space="preserve">2 </w:t>
+        <w:lang w:val="en-US"/>
+      </w:rPr>
+      <w:t>3</w:t>
+    </w:r>
+    <w:r>
+      <w:rPr>
+        <w:rFonts w:ascii="BrowalliaUPC" w:eastAsia="BrowalliaUPC" w:hAnsi="BrowalliaUPC" w:cs="BrowalliaUPC"/>
+        <w:i/>
+      </w:rPr>
+      <w:t xml:space="preserve"> </w:t>
     </w:r>
     <w:r>
       <w:rPr>
@@ -4602,7 +4385,7 @@
 </file>
 
 <file path=word/footer3.xml><?xml version="1.0" encoding="utf-8"?>
-<w:ftr xmlns:wpc="http://schemas.microsoft.com/office/word/2010/wordprocessingCanvas" xmlns:cx="http://schemas.microsoft.com/office/drawing/2014/chartex" xmlns:cx1="http://schemas.microsoft.com/office/drawing/2015/9/8/chartex" xmlns:cx2="http://schemas.microsoft.com/office/drawing/2015/10/21/chartex" xmlns:cx3="http://schemas.microsoft.com/office/drawing/2016/5/9/chartex" xmlns:cx4="http://schemas.microsoft.com/office/drawing/2016/5/10/chartex" xmlns:cx5="http://schemas.microsoft.com/office/drawing/2016/5/11/chartex" xmlns:cx6="http://schemas.microsoft.com/office/drawing/2016/5/12/chartex" xmlns:cx7="http://schemas.microsoft.com/office/drawing/2016/5/13/chartex" xmlns:cx8="http://schemas.microsoft.com/office/drawing/2016/5/14/chartex" xmlns:mc="http://schemas.openxmlformats.org/markup-compatibility/2006" xmlns:aink="http://schemas.microsoft.com/office/drawing/2016/ink" xmlns:am3d="http://schemas.microsoft.com/office/drawing/2017/model3d" xmlns:o="urn:schemas-microsoft-com:office:office" xmlns:r="http://schemas.openxmlformats.org/officeDocument/2006/relationships" xmlns:m="http://schemas.openxmlformats.org/officeDocument/2006/math" xmlns:v="urn:schemas-microsoft-com:vml" xmlns:wp14="http://schemas.microsoft.com/office/word/2010/wordprocessingDrawing" xmlns:wp="http://schemas.openxmlformats.org/drawingml/2006/wordprocessingDrawing" xmlns:w10="urn:schemas-microsoft-com:office:word" xmlns:w="http://schemas.openxmlformats.org/wordprocessingml/2006/main" xmlns:w14="http://schemas.microsoft.com/office/word/2010/wordml" xmlns:w15="http://schemas.microsoft.com/office/word/2012/wordml" xmlns:w16cex="http://schemas.microsoft.com/office/word/2018/wordml/cex" xmlns:w16cid="http://schemas.microsoft.com/office/word/2016/wordml/cid" xmlns:w16="http://schemas.microsoft.com/office/word/2018/wordml" xmlns:w16se="http://schemas.microsoft.com/office/word/2015/wordml/symex" xmlns:wpg="http://schemas.microsoft.com/office/word/2010/wordprocessingGroup" xmlns:wpi="http://schemas.microsoft.com/office/word/2010/wordprocessingInk" xmlns:wne="http://schemas.microsoft.com/office/word/2006/wordml" xmlns:wps="http://schemas.microsoft.com/office/word/2010/wordprocessingShape" mc:Ignorable="w14 w15 w16se w16cid w16 w16cex wp14">
+<w:ftr xmlns:wpc="http://schemas.microsoft.com/office/word/2010/wordprocessingCanvas" xmlns:cx="http://schemas.microsoft.com/office/drawing/2014/chartex" xmlns:cx1="http://schemas.microsoft.com/office/drawing/2015/9/8/chartex" xmlns:cx2="http://schemas.microsoft.com/office/drawing/2015/10/21/chartex" xmlns:cx3="http://schemas.microsoft.com/office/drawing/2016/5/9/chartex" xmlns:cx4="http://schemas.microsoft.com/office/drawing/2016/5/10/chartex" xmlns:cx5="http://schemas.microsoft.com/office/drawing/2016/5/11/chartex" xmlns:cx6="http://schemas.microsoft.com/office/drawing/2016/5/12/chartex" xmlns:cx7="http://schemas.microsoft.com/office/drawing/2016/5/13/chartex" xmlns:cx8="http://schemas.microsoft.com/office/drawing/2016/5/14/chartex" xmlns:mc="http://schemas.openxmlformats.org/markup-compatibility/2006" xmlns:aink="http://schemas.microsoft.com/office/drawing/2016/ink" xmlns:am3d="http://schemas.microsoft.com/office/drawing/2017/model3d" xmlns:o="urn:schemas-microsoft-com:office:office" xmlns:oel="http://schemas.microsoft.com/office/2019/extlst" xmlns:r="http://schemas.openxmlformats.org/officeDocument/2006/relationships" xmlns:m="http://schemas.openxmlformats.org/officeDocument/2006/math" xmlns:v="urn:schemas-microsoft-com:vml" xmlns:wp14="http://schemas.microsoft.com/office/word/2010/wordprocessingDrawing" xmlns:wp="http://schemas.openxmlformats.org/drawingml/2006/wordprocessingDrawing" xmlns:w10="urn:schemas-microsoft-com:office:word" xmlns:w="http://schemas.openxmlformats.org/wordprocessingml/2006/main" xmlns:w14="http://schemas.microsoft.com/office/word/2010/wordml" xmlns:w15="http://schemas.microsoft.com/office/word/2012/wordml" xmlns:w16cex="http://schemas.microsoft.com/office/word/2018/wordml/cex" xmlns:w16cid="http://schemas.microsoft.com/office/word/2016/wordml/cid" xmlns:w16="http://schemas.microsoft.com/office/word/2018/wordml" xmlns:w16sdtdh="http://schemas.microsoft.com/office/word/2020/wordml/sdtdatahash" xmlns:w16se="http://schemas.microsoft.com/office/word/2015/wordml/symex" xmlns:wpg="http://schemas.microsoft.com/office/word/2010/wordprocessingGroup" xmlns:wpi="http://schemas.microsoft.com/office/word/2010/wordprocessingInk" xmlns:wne="http://schemas.microsoft.com/office/word/2006/wordml" xmlns:wps="http://schemas.microsoft.com/office/word/2010/wordprocessingShape" mc:Ignorable="w14 w15 w16se w16cid w16 w16cex w16sdtdh wp14">
   <w:p>
     <w:pPr>
       <w:pStyle w:val="Footer"/>
@@ -4613,7 +4396,7 @@
 </file>
 
 <file path=word/footnotes.xml><?xml version="1.0" encoding="utf-8"?>
-<w:footnotes xmlns:wpc="http://schemas.microsoft.com/office/word/2010/wordprocessingCanvas" xmlns:cx="http://schemas.microsoft.com/office/drawing/2014/chartex" xmlns:cx1="http://schemas.microsoft.com/office/drawing/2015/9/8/chartex" xmlns:cx2="http://schemas.microsoft.com/office/drawing/2015/10/21/chartex" xmlns:cx3="http://schemas.microsoft.com/office/drawing/2016/5/9/chartex" xmlns:cx4="http://schemas.microsoft.com/office/drawing/2016/5/10/chartex" xmlns:cx5="http://schemas.microsoft.com/office/drawing/2016/5/11/chartex" xmlns:cx6="http://schemas.microsoft.com/office/drawing/2016/5/12/chartex" xmlns:cx7="http://schemas.microsoft.com/office/drawing/2016/5/13/chartex" xmlns:cx8="http://schemas.microsoft.com/office/drawing/2016/5/14/chartex" xmlns:mc="http://schemas.openxmlformats.org/markup-compatibility/2006" xmlns:aink="http://schemas.microsoft.com/office/drawing/2016/ink" xmlns:am3d="http://schemas.microsoft.com/office/drawing/2017/model3d" xmlns:o="urn:schemas-microsoft-com:office:office" xmlns:r="http://schemas.openxmlformats.org/officeDocument/2006/relationships" xmlns:m="http://schemas.openxmlformats.org/officeDocument/2006/math" xmlns:v="urn:schemas-microsoft-com:vml" xmlns:wp14="http://schemas.microsoft.com/office/word/2010/wordprocessingDrawing" xmlns:wp="http://schemas.openxmlformats.org/drawingml/2006/wordprocessingDrawing" xmlns:w10="urn:schemas-microsoft-com:office:word" xmlns:w="http://schemas.openxmlformats.org/wordprocessingml/2006/main" xmlns:w14="http://schemas.microsoft.com/office/word/2010/wordml" xmlns:w15="http://schemas.microsoft.com/office/word/2012/wordml" xmlns:w16cex="http://schemas.microsoft.com/office/word/2018/wordml/cex" xmlns:w16cid="http://schemas.microsoft.com/office/word/2016/wordml/cid" xmlns:w16="http://schemas.microsoft.com/office/word/2018/wordml" xmlns:w16se="http://schemas.microsoft.com/office/word/2015/wordml/symex" xmlns:wpg="http://schemas.microsoft.com/office/word/2010/wordprocessingGroup" xmlns:wpi="http://schemas.microsoft.com/office/word/2010/wordprocessingInk" xmlns:wne="http://schemas.microsoft.com/office/word/2006/wordml" xmlns:wps="http://schemas.microsoft.com/office/word/2010/wordprocessingShape" mc:Ignorable="w14 w15 w16se w16cid w16 w16cex wp14">
+<w:footnotes xmlns:wpc="http://schemas.microsoft.com/office/word/2010/wordprocessingCanvas" xmlns:cx="http://schemas.microsoft.com/office/drawing/2014/chartex" xmlns:cx1="http://schemas.microsoft.com/office/drawing/2015/9/8/chartex" xmlns:cx2="http://schemas.microsoft.com/office/drawing/2015/10/21/chartex" xmlns:cx3="http://schemas.microsoft.com/office/drawing/2016/5/9/chartex" xmlns:cx4="http://schemas.microsoft.com/office/drawing/2016/5/10/chartex" xmlns:cx5="http://schemas.microsoft.com/office/drawing/2016/5/11/chartex" xmlns:cx6="http://schemas.microsoft.com/office/drawing/2016/5/12/chartex" xmlns:cx7="http://schemas.microsoft.com/office/drawing/2016/5/13/chartex" xmlns:cx8="http://schemas.microsoft.com/office/drawing/2016/5/14/chartex" xmlns:mc="http://schemas.openxmlformats.org/markup-compatibility/2006" xmlns:aink="http://schemas.microsoft.com/office/drawing/2016/ink" xmlns:am3d="http://schemas.microsoft.com/office/drawing/2017/model3d" xmlns:o="urn:schemas-microsoft-com:office:office" xmlns:oel="http://schemas.microsoft.com/office/2019/extlst" xmlns:r="http://schemas.openxmlformats.org/officeDocument/2006/relationships" xmlns:m="http://schemas.openxmlformats.org/officeDocument/2006/math" xmlns:v="urn:schemas-microsoft-com:vml" xmlns:wp14="http://schemas.microsoft.com/office/word/2010/wordprocessingDrawing" xmlns:wp="http://schemas.openxmlformats.org/drawingml/2006/wordprocessingDrawing" xmlns:w10="urn:schemas-microsoft-com:office:word" xmlns:w="http://schemas.openxmlformats.org/wordprocessingml/2006/main" xmlns:w14="http://schemas.microsoft.com/office/word/2010/wordml" xmlns:w15="http://schemas.microsoft.com/office/word/2012/wordml" xmlns:w16cex="http://schemas.microsoft.com/office/word/2018/wordml/cex" xmlns:w16cid="http://schemas.microsoft.com/office/word/2016/wordml/cid" xmlns:w16="http://schemas.microsoft.com/office/word/2018/wordml" xmlns:w16sdtdh="http://schemas.microsoft.com/office/word/2020/wordml/sdtdatahash" xmlns:w16se="http://schemas.microsoft.com/office/word/2015/wordml/symex" xmlns:wpg="http://schemas.microsoft.com/office/word/2010/wordprocessingGroup" xmlns:wpi="http://schemas.microsoft.com/office/word/2010/wordprocessingInk" xmlns:wne="http://schemas.microsoft.com/office/word/2006/wordml" xmlns:wps="http://schemas.microsoft.com/office/word/2010/wordprocessingShape" mc:Ignorable="w14 w15 w16se w16cid w16 w16cex w16sdtdh wp14">
   <w:footnote w:type="separator" w:id="-1">
     <w:p>
       <w:pPr>
@@ -4640,7 +4423,7 @@
 </file>
 
 <file path=word/header1.xml><?xml version="1.0" encoding="utf-8"?>
-<w:hdr xmlns:wpc="http://schemas.microsoft.com/office/word/2010/wordprocessingCanvas" xmlns:cx="http://schemas.microsoft.com/office/drawing/2014/chartex" xmlns:cx1="http://schemas.microsoft.com/office/drawing/2015/9/8/chartex" xmlns:cx2="http://schemas.microsoft.com/office/drawing/2015/10/21/chartex" xmlns:cx3="http://schemas.microsoft.com/office/drawing/2016/5/9/chartex" xmlns:cx4="http://schemas.microsoft.com/office/drawing/2016/5/10/chartex" xmlns:cx5="http://schemas.microsoft.com/office/drawing/2016/5/11/chartex" xmlns:cx6="http://schemas.microsoft.com/office/drawing/2016/5/12/chartex" xmlns:cx7="http://schemas.microsoft.com/office/drawing/2016/5/13/chartex" xmlns:cx8="http://schemas.microsoft.com/office/drawing/2016/5/14/chartex" xmlns:mc="http://schemas.openxmlformats.org/markup-compatibility/2006" xmlns:aink="http://schemas.microsoft.com/office/drawing/2016/ink" xmlns:am3d="http://schemas.microsoft.com/office/drawing/2017/model3d" xmlns:o="urn:schemas-microsoft-com:office:office" xmlns:r="http://schemas.openxmlformats.org/officeDocument/2006/relationships" xmlns:m="http://schemas.openxmlformats.org/officeDocument/2006/math" xmlns:v="urn:schemas-microsoft-com:vml" xmlns:wp14="http://schemas.microsoft.com/office/word/2010/wordprocessingDrawing" xmlns:wp="http://schemas.openxmlformats.org/drawingml/2006/wordprocessingDrawing" xmlns:w10="urn:schemas-microsoft-com:office:word" xmlns:w="http://schemas.openxmlformats.org/wordprocessingml/2006/main" xmlns:w14="http://schemas.microsoft.com/office/word/2010/wordml" xmlns:w15="http://schemas.microsoft.com/office/word/2012/wordml" xmlns:w16cex="http://schemas.microsoft.com/office/word/2018/wordml/cex" xmlns:w16cid="http://schemas.microsoft.com/office/word/2016/wordml/cid" xmlns:w16="http://schemas.microsoft.com/office/word/2018/wordml" xmlns:w16se="http://schemas.microsoft.com/office/word/2015/wordml/symex" xmlns:wpg="http://schemas.microsoft.com/office/word/2010/wordprocessingGroup" xmlns:wpi="http://schemas.microsoft.com/office/word/2010/wordprocessingInk" xmlns:wne="http://schemas.microsoft.com/office/word/2006/wordml" xmlns:wps="http://schemas.microsoft.com/office/word/2010/wordprocessingShape" mc:Ignorable="w14 w15 w16se w16cid w16 w16cex wp14">
+<w:hdr xmlns:wpc="http://schemas.microsoft.com/office/word/2010/wordprocessingCanvas" xmlns:cx="http://schemas.microsoft.com/office/drawing/2014/chartex" xmlns:cx1="http://schemas.microsoft.com/office/drawing/2015/9/8/chartex" xmlns:cx2="http://schemas.microsoft.com/office/drawing/2015/10/21/chartex" xmlns:cx3="http://schemas.microsoft.com/office/drawing/2016/5/9/chartex" xmlns:cx4="http://schemas.microsoft.com/office/drawing/2016/5/10/chartex" xmlns:cx5="http://schemas.microsoft.com/office/drawing/2016/5/11/chartex" xmlns:cx6="http://schemas.microsoft.com/office/drawing/2016/5/12/chartex" xmlns:cx7="http://schemas.microsoft.com/office/drawing/2016/5/13/chartex" xmlns:cx8="http://schemas.microsoft.com/office/drawing/2016/5/14/chartex" xmlns:mc="http://schemas.openxmlformats.org/markup-compatibility/2006" xmlns:aink="http://schemas.microsoft.com/office/drawing/2016/ink" xmlns:am3d="http://schemas.microsoft.com/office/drawing/2017/model3d" xmlns:o="urn:schemas-microsoft-com:office:office" xmlns:oel="http://schemas.microsoft.com/office/2019/extlst" xmlns:r="http://schemas.openxmlformats.org/officeDocument/2006/relationships" xmlns:m="http://schemas.openxmlformats.org/officeDocument/2006/math" xmlns:v="urn:schemas-microsoft-com:vml" xmlns:wp14="http://schemas.microsoft.com/office/word/2010/wordprocessingDrawing" xmlns:wp="http://schemas.openxmlformats.org/drawingml/2006/wordprocessingDrawing" xmlns:w10="urn:schemas-microsoft-com:office:word" xmlns:w="http://schemas.openxmlformats.org/wordprocessingml/2006/main" xmlns:w14="http://schemas.microsoft.com/office/word/2010/wordml" xmlns:w15="http://schemas.microsoft.com/office/word/2012/wordml" xmlns:w16cex="http://schemas.microsoft.com/office/word/2018/wordml/cex" xmlns:w16cid="http://schemas.microsoft.com/office/word/2016/wordml/cid" xmlns:w16="http://schemas.microsoft.com/office/word/2018/wordml" xmlns:w16sdtdh="http://schemas.microsoft.com/office/word/2020/wordml/sdtdatahash" xmlns:w16se="http://schemas.microsoft.com/office/word/2015/wordml/symex" xmlns:wpg="http://schemas.microsoft.com/office/word/2010/wordprocessingGroup" xmlns:wpi="http://schemas.microsoft.com/office/word/2010/wordprocessingInk" xmlns:wne="http://schemas.microsoft.com/office/word/2006/wordml" xmlns:wps="http://schemas.microsoft.com/office/word/2010/wordprocessingShape" mc:Ignorable="w14 w15 w16se w16cid w16 w16cex w16sdtdh wp14">
   <w:p>
     <w:pPr>
       <w:pStyle w:val="Header"/>
@@ -4651,7 +4434,7 @@
 </file>
 
 <file path=word/header2.xml><?xml version="1.0" encoding="utf-8"?>
-<w:hdr xmlns:wpc="http://schemas.microsoft.com/office/word/2010/wordprocessingCanvas" xmlns:cx="http://schemas.microsoft.com/office/drawing/2014/chartex" xmlns:cx1="http://schemas.microsoft.com/office/drawing/2015/9/8/chartex" xmlns:cx2="http://schemas.microsoft.com/office/drawing/2015/10/21/chartex" xmlns:cx3="http://schemas.microsoft.com/office/drawing/2016/5/9/chartex" xmlns:cx4="http://schemas.microsoft.com/office/drawing/2016/5/10/chartex" xmlns:cx5="http://schemas.microsoft.com/office/drawing/2016/5/11/chartex" xmlns:cx6="http://schemas.microsoft.com/office/drawing/2016/5/12/chartex" xmlns:cx7="http://schemas.microsoft.com/office/drawing/2016/5/13/chartex" xmlns:cx8="http://schemas.microsoft.com/office/drawing/2016/5/14/chartex" xmlns:mc="http://schemas.openxmlformats.org/markup-compatibility/2006" xmlns:aink="http://schemas.microsoft.com/office/drawing/2016/ink" xmlns:am3d="http://schemas.microsoft.com/office/drawing/2017/model3d" xmlns:o="urn:schemas-microsoft-com:office:office" xmlns:r="http://schemas.openxmlformats.org/officeDocument/2006/relationships" xmlns:m="http://schemas.openxmlformats.org/officeDocument/2006/math" xmlns:v="urn:schemas-microsoft-com:vml" xmlns:wp14="http://schemas.microsoft.com/office/word/2010/wordprocessingDrawing" xmlns:wp="http://schemas.openxmlformats.org/drawingml/2006/wordprocessingDrawing" xmlns:w10="urn:schemas-microsoft-com:office:word" xmlns:w="http://schemas.openxmlformats.org/wordprocessingml/2006/main" xmlns:w14="http://schemas.microsoft.com/office/word/2010/wordml" xmlns:w15="http://schemas.microsoft.com/office/word/2012/wordml" xmlns:w16cex="http://schemas.microsoft.com/office/word/2018/wordml/cex" xmlns:w16cid="http://schemas.microsoft.com/office/word/2016/wordml/cid" xmlns:w16="http://schemas.microsoft.com/office/word/2018/wordml" xmlns:w16se="http://schemas.microsoft.com/office/word/2015/wordml/symex" xmlns:wpg="http://schemas.microsoft.com/office/word/2010/wordprocessingGroup" xmlns:wpi="http://schemas.microsoft.com/office/word/2010/wordprocessingInk" xmlns:wne="http://schemas.microsoft.com/office/word/2006/wordml" xmlns:wps="http://schemas.microsoft.com/office/word/2010/wordprocessingShape" mc:Ignorable="w14 w15 w16se w16cid w16 w16cex wp14">
+<w:hdr xmlns:wpc="http://schemas.microsoft.com/office/word/2010/wordprocessingCanvas" xmlns:cx="http://schemas.microsoft.com/office/drawing/2014/chartex" xmlns:cx1="http://schemas.microsoft.com/office/drawing/2015/9/8/chartex" xmlns:cx2="http://schemas.microsoft.com/office/drawing/2015/10/21/chartex" xmlns:cx3="http://schemas.microsoft.com/office/drawing/2016/5/9/chartex" xmlns:cx4="http://schemas.microsoft.com/office/drawing/2016/5/10/chartex" xmlns:cx5="http://schemas.microsoft.com/office/drawing/2016/5/11/chartex" xmlns:cx6="http://schemas.microsoft.com/office/drawing/2016/5/12/chartex" xmlns:cx7="http://schemas.microsoft.com/office/drawing/2016/5/13/chartex" xmlns:cx8="http://schemas.microsoft.com/office/drawing/2016/5/14/chartex" xmlns:mc="http://schemas.openxmlformats.org/markup-compatibility/2006" xmlns:aink="http://schemas.microsoft.com/office/drawing/2016/ink" xmlns:am3d="http://schemas.microsoft.com/office/drawing/2017/model3d" xmlns:o="urn:schemas-microsoft-com:office:office" xmlns:oel="http://schemas.microsoft.com/office/2019/extlst" xmlns:r="http://schemas.openxmlformats.org/officeDocument/2006/relationships" xmlns:m="http://schemas.openxmlformats.org/officeDocument/2006/math" xmlns:v="urn:schemas-microsoft-com:vml" xmlns:wp14="http://schemas.microsoft.com/office/word/2010/wordprocessingDrawing" xmlns:wp="http://schemas.openxmlformats.org/drawingml/2006/wordprocessingDrawing" xmlns:w10="urn:schemas-microsoft-com:office:word" xmlns:w="http://schemas.openxmlformats.org/wordprocessingml/2006/main" xmlns:w14="http://schemas.microsoft.com/office/word/2010/wordml" xmlns:w15="http://schemas.microsoft.com/office/word/2012/wordml" xmlns:w16cex="http://schemas.microsoft.com/office/word/2018/wordml/cex" xmlns:w16cid="http://schemas.microsoft.com/office/word/2016/wordml/cid" xmlns:w16="http://schemas.microsoft.com/office/word/2018/wordml" xmlns:w16sdtdh="http://schemas.microsoft.com/office/word/2020/wordml/sdtdatahash" xmlns:w16se="http://schemas.microsoft.com/office/word/2015/wordml/symex" xmlns:wpg="http://schemas.microsoft.com/office/word/2010/wordprocessingGroup" xmlns:wpi="http://schemas.microsoft.com/office/word/2010/wordprocessingInk" xmlns:wne="http://schemas.microsoft.com/office/word/2006/wordml" xmlns:wps="http://schemas.microsoft.com/office/word/2010/wordprocessingShape" mc:Ignorable="w14 w15 w16se w16cid w16 w16cex w16sdtdh wp14">
   <w:p>
     <w:pPr>
       <w:pStyle w:val="Header"/>
@@ -4662,7 +4445,7 @@
 </file>
 
 <file path=word/header3.xml><?xml version="1.0" encoding="utf-8"?>
-<w:hdr xmlns:wpc="http://schemas.microsoft.com/office/word/2010/wordprocessingCanvas" xmlns:cx="http://schemas.microsoft.com/office/drawing/2014/chartex" xmlns:cx1="http://schemas.microsoft.com/office/drawing/2015/9/8/chartex" xmlns:cx2="http://schemas.microsoft.com/office/drawing/2015/10/21/chartex" xmlns:cx3="http://schemas.microsoft.com/office/drawing/2016/5/9/chartex" xmlns:cx4="http://schemas.microsoft.com/office/drawing/2016/5/10/chartex" xmlns:cx5="http://schemas.microsoft.com/office/drawing/2016/5/11/chartex" xmlns:cx6="http://schemas.microsoft.com/office/drawing/2016/5/12/chartex" xmlns:cx7="http://schemas.microsoft.com/office/drawing/2016/5/13/chartex" xmlns:cx8="http://schemas.microsoft.com/office/drawing/2016/5/14/chartex" xmlns:mc="http://schemas.openxmlformats.org/markup-compatibility/2006" xmlns:aink="http://schemas.microsoft.com/office/drawing/2016/ink" xmlns:am3d="http://schemas.microsoft.com/office/drawing/2017/model3d" xmlns:o="urn:schemas-microsoft-com:office:office" xmlns:r="http://schemas.openxmlformats.org/officeDocument/2006/relationships" xmlns:m="http://schemas.openxmlformats.org/officeDocument/2006/math" xmlns:v="urn:schemas-microsoft-com:vml" xmlns:wp14="http://schemas.microsoft.com/office/word/2010/wordprocessingDrawing" xmlns:wp="http://schemas.openxmlformats.org/drawingml/2006/wordprocessingDrawing" xmlns:w10="urn:schemas-microsoft-com:office:word" xmlns:w="http://schemas.openxmlformats.org/wordprocessingml/2006/main" xmlns:w14="http://schemas.microsoft.com/office/word/2010/wordml" xmlns:w15="http://schemas.microsoft.com/office/word/2012/wordml" xmlns:w16cex="http://schemas.microsoft.com/office/word/2018/wordml/cex" xmlns:w16cid="http://schemas.microsoft.com/office/word/2016/wordml/cid" xmlns:w16="http://schemas.microsoft.com/office/word/2018/wordml" xmlns:w16se="http://schemas.microsoft.com/office/word/2015/wordml/symex" xmlns:wpg="http://schemas.microsoft.com/office/word/2010/wordprocessingGroup" xmlns:wpi="http://schemas.microsoft.com/office/word/2010/wordprocessingInk" xmlns:wne="http://schemas.microsoft.com/office/word/2006/wordml" xmlns:wps="http://schemas.microsoft.com/office/word/2010/wordprocessingShape" mc:Ignorable="w14 w15 w16se w16cid w16 w16cex wp14">
+<w:hdr xmlns:wpc="http://schemas.microsoft.com/office/word/2010/wordprocessingCanvas" xmlns:cx="http://schemas.microsoft.com/office/drawing/2014/chartex" xmlns:cx1="http://schemas.microsoft.com/office/drawing/2015/9/8/chartex" xmlns:cx2="http://schemas.microsoft.com/office/drawing/2015/10/21/chartex" xmlns:cx3="http://schemas.microsoft.com/office/drawing/2016/5/9/chartex" xmlns:cx4="http://schemas.microsoft.com/office/drawing/2016/5/10/chartex" xmlns:cx5="http://schemas.microsoft.com/office/drawing/2016/5/11/chartex" xmlns:cx6="http://schemas.microsoft.com/office/drawing/2016/5/12/chartex" xmlns:cx7="http://schemas.microsoft.com/office/drawing/2016/5/13/chartex" xmlns:cx8="http://schemas.microsoft.com/office/drawing/2016/5/14/chartex" xmlns:mc="http://schemas.openxmlformats.org/markup-compatibility/2006" xmlns:aink="http://schemas.microsoft.com/office/drawing/2016/ink" xmlns:am3d="http://schemas.microsoft.com/office/drawing/2017/model3d" xmlns:o="urn:schemas-microsoft-com:office:office" xmlns:oel="http://schemas.microsoft.com/office/2019/extlst" xmlns:r="http://schemas.openxmlformats.org/officeDocument/2006/relationships" xmlns:m="http://schemas.openxmlformats.org/officeDocument/2006/math" xmlns:v="urn:schemas-microsoft-com:vml" xmlns:wp14="http://schemas.microsoft.com/office/word/2010/wordprocessingDrawing" xmlns:wp="http://schemas.openxmlformats.org/drawingml/2006/wordprocessingDrawing" xmlns:w10="urn:schemas-microsoft-com:office:word" xmlns:w="http://schemas.openxmlformats.org/wordprocessingml/2006/main" xmlns:w14="http://schemas.microsoft.com/office/word/2010/wordml" xmlns:w15="http://schemas.microsoft.com/office/word/2012/wordml" xmlns:w16cex="http://schemas.microsoft.com/office/word/2018/wordml/cex" xmlns:w16cid="http://schemas.microsoft.com/office/word/2016/wordml/cid" xmlns:w16="http://schemas.microsoft.com/office/word/2018/wordml" xmlns:w16sdtdh="http://schemas.microsoft.com/office/word/2020/wordml/sdtdatahash" xmlns:w16se="http://schemas.microsoft.com/office/word/2015/wordml/symex" xmlns:wpg="http://schemas.microsoft.com/office/word/2010/wordprocessingGroup" xmlns:wpi="http://schemas.microsoft.com/office/word/2010/wordprocessingInk" xmlns:wne="http://schemas.microsoft.com/office/word/2006/wordml" xmlns:wps="http://schemas.microsoft.com/office/word/2010/wordprocessingShape" mc:Ignorable="w14 w15 w16se w16cid w16 w16cex w16sdtdh wp14">
   <w:p>
     <w:pPr>
       <w:pStyle w:val="Header"/>
@@ -4673,7 +4456,7 @@
 </file>
 
 <file path=word/numbering.xml><?xml version="1.0" encoding="utf-8"?>
-<w:numbering xmlns:wpc="http://schemas.microsoft.com/office/word/2010/wordprocessingCanvas" xmlns:cx="http://schemas.microsoft.com/office/drawing/2014/chartex" xmlns:cx1="http://schemas.microsoft.com/office/drawing/2015/9/8/chartex" xmlns:cx2="http://schemas.microsoft.com/office/drawing/2015/10/21/chartex" xmlns:cx3="http://schemas.microsoft.com/office/drawing/2016/5/9/chartex" xmlns:cx4="http://schemas.microsoft.com/office/drawing/2016/5/10/chartex" xmlns:cx5="http://schemas.microsoft.com/office/drawing/2016/5/11/chartex" xmlns:cx6="http://schemas.microsoft.com/office/drawing/2016/5/12/chartex" xmlns:cx7="http://schemas.microsoft.com/office/drawing/2016/5/13/chartex" xmlns:cx8="http://schemas.microsoft.com/office/drawing/2016/5/14/chartex" xmlns:mc="http://schemas.openxmlformats.org/markup-compatibility/2006" xmlns:aink="http://schemas.microsoft.com/office/drawing/2016/ink" xmlns:am3d="http://schemas.microsoft.com/office/drawing/2017/model3d" xmlns:o="urn:schemas-microsoft-com:office:office" xmlns:r="http://schemas.openxmlformats.org/officeDocument/2006/relationships" xmlns:m="http://schemas.openxmlformats.org/officeDocument/2006/math" xmlns:v="urn:schemas-microsoft-com:vml" xmlns:wp14="http://schemas.microsoft.com/office/word/2010/wordprocessingDrawing" xmlns:wp="http://schemas.openxmlformats.org/drawingml/2006/wordprocessingDrawing" xmlns:w10="urn:schemas-microsoft-com:office:word" xmlns:w="http://schemas.openxmlformats.org/wordprocessingml/2006/main" xmlns:w14="http://schemas.microsoft.com/office/word/2010/wordml" xmlns:w15="http://schemas.microsoft.com/office/word/2012/wordml" xmlns:w16cex="http://schemas.microsoft.com/office/word/2018/wordml/cex" xmlns:w16cid="http://schemas.microsoft.com/office/word/2016/wordml/cid" xmlns:w16="http://schemas.microsoft.com/office/word/2018/wordml" xmlns:w16se="http://schemas.microsoft.com/office/word/2015/wordml/symex" xmlns:wpg="http://schemas.microsoft.com/office/word/2010/wordprocessingGroup" xmlns:wpi="http://schemas.microsoft.com/office/word/2010/wordprocessingInk" xmlns:wne="http://schemas.microsoft.com/office/word/2006/wordml" xmlns:wps="http://schemas.microsoft.com/office/word/2010/wordprocessingShape" mc:Ignorable="w14 w15 w16se w16cid w16 w16cex wp14">
+<w:numbering xmlns:wpc="http://schemas.microsoft.com/office/word/2010/wordprocessingCanvas" xmlns:cx="http://schemas.microsoft.com/office/drawing/2014/chartex" xmlns:cx1="http://schemas.microsoft.com/office/drawing/2015/9/8/chartex" xmlns:cx2="http://schemas.microsoft.com/office/drawing/2015/10/21/chartex" xmlns:cx3="http://schemas.microsoft.com/office/drawing/2016/5/9/chartex" xmlns:cx4="http://schemas.microsoft.com/office/drawing/2016/5/10/chartex" xmlns:cx5="http://schemas.microsoft.com/office/drawing/2016/5/11/chartex" xmlns:cx6="http://schemas.microsoft.com/office/drawing/2016/5/12/chartex" xmlns:cx7="http://schemas.microsoft.com/office/drawing/2016/5/13/chartex" xmlns:cx8="http://schemas.microsoft.com/office/drawing/2016/5/14/chartex" xmlns:mc="http://schemas.openxmlformats.org/markup-compatibility/2006" xmlns:aink="http://schemas.microsoft.com/office/drawing/2016/ink" xmlns:am3d="http://schemas.microsoft.com/office/drawing/2017/model3d" xmlns:o="urn:schemas-microsoft-com:office:office" xmlns:oel="http://schemas.microsoft.com/office/2019/extlst" xmlns:r="http://schemas.openxmlformats.org/officeDocument/2006/relationships" xmlns:m="http://schemas.openxmlformats.org/officeDocument/2006/math" xmlns:v="urn:schemas-microsoft-com:vml" xmlns:wp14="http://schemas.microsoft.com/office/word/2010/wordprocessingDrawing" xmlns:wp="http://schemas.openxmlformats.org/drawingml/2006/wordprocessingDrawing" xmlns:w10="urn:schemas-microsoft-com:office:word" xmlns:w="http://schemas.openxmlformats.org/wordprocessingml/2006/main" xmlns:w14="http://schemas.microsoft.com/office/word/2010/wordml" xmlns:w15="http://schemas.microsoft.com/office/word/2012/wordml" xmlns:w16cex="http://schemas.microsoft.com/office/word/2018/wordml/cex" xmlns:w16cid="http://schemas.microsoft.com/office/word/2016/wordml/cid" xmlns:w16="http://schemas.microsoft.com/office/word/2018/wordml" xmlns:w16sdtdh="http://schemas.microsoft.com/office/word/2020/wordml/sdtdatahash" xmlns:w16se="http://schemas.microsoft.com/office/word/2015/wordml/symex" xmlns:wpg="http://schemas.microsoft.com/office/word/2010/wordprocessingGroup" xmlns:wpi="http://schemas.microsoft.com/office/word/2010/wordprocessingInk" xmlns:wne="http://schemas.microsoft.com/office/word/2006/wordml" xmlns:wps="http://schemas.microsoft.com/office/word/2010/wordprocessingShape" mc:Ignorable="w14 w15 w16se w16cid w16 w16cex w16sdtdh wp14">
   <w:abstractNum w:abstractNumId="0" w15:restartNumberingAfterBreak="0">
     <w:nsid w:val="195754BE"/>
     <w:multiLevelType w:val="multilevel"/>
@@ -6598,62 +6381,62 @@
       </w:rPr>
     </w:lvl>
   </w:abstractNum>
-  <w:num w:numId="1">
+  <w:num w:numId="1" w16cid:durableId="1775206076">
     <w:abstractNumId w:val="12"/>
   </w:num>
-  <w:num w:numId="2">
+  <w:num w:numId="2" w16cid:durableId="1709646730">
     <w:abstractNumId w:val="3"/>
   </w:num>
-  <w:num w:numId="3">
+  <w:num w:numId="3" w16cid:durableId="1903714196">
     <w:abstractNumId w:val="1"/>
   </w:num>
-  <w:num w:numId="4">
+  <w:num w:numId="4" w16cid:durableId="775635005">
     <w:abstractNumId w:val="4"/>
   </w:num>
-  <w:num w:numId="5">
+  <w:num w:numId="5" w16cid:durableId="1299454564">
     <w:abstractNumId w:val="10"/>
   </w:num>
-  <w:num w:numId="6">
+  <w:num w:numId="6" w16cid:durableId="1399211739">
     <w:abstractNumId w:val="13"/>
   </w:num>
-  <w:num w:numId="7">
+  <w:num w:numId="7" w16cid:durableId="838349444">
     <w:abstractNumId w:val="0"/>
   </w:num>
-  <w:num w:numId="8">
+  <w:num w:numId="8" w16cid:durableId="387270433">
     <w:abstractNumId w:val="16"/>
   </w:num>
-  <w:num w:numId="9">
+  <w:num w:numId="9" w16cid:durableId="164126917">
     <w:abstractNumId w:val="9"/>
   </w:num>
-  <w:num w:numId="10">
+  <w:num w:numId="10" w16cid:durableId="1192112301">
     <w:abstractNumId w:val="11"/>
   </w:num>
-  <w:num w:numId="11">
+  <w:num w:numId="11" w16cid:durableId="761027472">
     <w:abstractNumId w:val="15"/>
   </w:num>
-  <w:num w:numId="12">
+  <w:num w:numId="12" w16cid:durableId="1368145530">
     <w:abstractNumId w:val="5"/>
   </w:num>
-  <w:num w:numId="13">
+  <w:num w:numId="13" w16cid:durableId="262150952">
     <w:abstractNumId w:val="7"/>
   </w:num>
-  <w:num w:numId="14">
+  <w:num w:numId="14" w16cid:durableId="1738164686">
     <w:abstractNumId w:val="2"/>
   </w:num>
-  <w:num w:numId="15">
+  <w:num w:numId="15" w16cid:durableId="198053047">
     <w:abstractNumId w:val="14"/>
   </w:num>
-  <w:num w:numId="16">
+  <w:num w:numId="16" w16cid:durableId="182020984">
     <w:abstractNumId w:val="8"/>
   </w:num>
-  <w:num w:numId="17">
+  <w:num w:numId="17" w16cid:durableId="879324278">
     <w:abstractNumId w:val="6"/>
   </w:num>
 </w:numbering>
 </file>
 
 <file path=word/styles.xml><?xml version="1.0" encoding="utf-8"?>
-<w:styles xmlns:mc="http://schemas.openxmlformats.org/markup-compatibility/2006" xmlns:r="http://schemas.openxmlformats.org/officeDocument/2006/relationships" xmlns:w="http://schemas.openxmlformats.org/wordprocessingml/2006/main" xmlns:w14="http://schemas.microsoft.com/office/word/2010/wordml" xmlns:w15="http://schemas.microsoft.com/office/word/2012/wordml" xmlns:w16cex="http://schemas.microsoft.com/office/word/2018/wordml/cex" xmlns:w16cid="http://schemas.microsoft.com/office/word/2016/wordml/cid" xmlns:w16="http://schemas.microsoft.com/office/word/2018/wordml" xmlns:w16se="http://schemas.microsoft.com/office/word/2015/wordml/symex" mc:Ignorable="w14 w15 w16se w16cid w16 w16cex">
+<w:styles xmlns:mc="http://schemas.openxmlformats.org/markup-compatibility/2006" xmlns:r="http://schemas.openxmlformats.org/officeDocument/2006/relationships" xmlns:w="http://schemas.openxmlformats.org/wordprocessingml/2006/main" xmlns:w14="http://schemas.microsoft.com/office/word/2010/wordml" xmlns:w15="http://schemas.microsoft.com/office/word/2012/wordml" xmlns:w16cex="http://schemas.microsoft.com/office/word/2018/wordml/cex" xmlns:w16cid="http://schemas.microsoft.com/office/word/2016/wordml/cid" xmlns:w16="http://schemas.microsoft.com/office/word/2018/wordml" xmlns:w16sdtdh="http://schemas.microsoft.com/office/word/2020/wordml/sdtdatahash" xmlns:w16se="http://schemas.microsoft.com/office/word/2015/wordml/symex" mc:Ignorable="w14 w15 w16se w16cid w16 w16cex w16sdtdh">
   <w:docDefaults>
     <w:rPrDefault>
       <w:rPr>

</xml_diff>